<commit_message>
Pre-deploy (Fixed Liab, Supp, Disc)
</commit_message>
<xml_diff>
--- a/iwo/DjangoIWOTemplateShort.docx
+++ b/iwo/DjangoIWOTemplateShort.docx
@@ -4631,7 +4631,7 @@
           <w:tab w:val="left" w:pos="330"/>
           <w:tab w:val="left" w:pos="540"/>
           <w:tab w:val="left" w:pos="5220"/>
-          <w:tab w:val="left" w:pos="5580"/>
+          <w:tab w:val="left" w:pos="5400"/>
           <w:tab w:val="left" w:pos="6660"/>
           <w:tab w:val="left" w:pos="7560"/>
         </w:tabs>
@@ -4666,7 +4666,21 @@
         <w:rPr>
           <w:rStyle w:val="Style10"/>
         </w:rPr>
-        <w:t>{{perweek}}</w:t>
+        <w:t>{{</w:t>
+      </w:r>
+      <w:proofErr w:type="spellStart"/>
+      <w:r>
+        <w:rPr>
+          <w:rStyle w:val="Style10"/>
+        </w:rPr>
+        <w:t>perweek</w:t>
+      </w:r>
+      <w:proofErr w:type="spellEnd"/>
+      <w:r>
+        <w:rPr>
+          <w:rStyle w:val="Style10"/>
+        </w:rPr>
+        <w:t>}}</w:t>
       </w:r>
       <w:r>
         <w:rPr>
@@ -4700,18 +4714,7 @@
           <w:szCs w:val="20"/>
           <w:u w:val="none"/>
         </w:rPr>
-        <w:t xml:space="preserve">           </w:t>
-      </w:r>
-      <w:r>
-        <w:rPr>
-          <w:rStyle w:val="Style7"/>
-          <w:rFonts w:ascii="Arial" w:hAnsi="Arial" w:cs="Arial"/>
-          <w:spacing w:val="2"/>
-          <w:sz w:val="20"/>
-          <w:szCs w:val="20"/>
-          <w:u w:val="none"/>
-        </w:rPr>
-        <w:t xml:space="preserve"> </w:t>
+        <w:t xml:space="preserve">            </w:t>
       </w:r>
       <w:r>
         <w:rPr>
@@ -4723,19 +4726,7 @@
           <w:szCs w:val="20"/>
           <w:u w:val="none"/>
         </w:rPr>
-        <w:t xml:space="preserve">  </w:t>
-      </w:r>
-      <w:r>
-        <w:rPr>
-          <w:rStyle w:val="Style7"/>
-          <w:rFonts w:ascii="Arial" w:hAnsi="Arial" w:cs="Arial"/>
-          <w:spacing w:val="-2"/>
-          <w:w w:val="95"/>
-          <w:sz w:val="20"/>
-          <w:szCs w:val="20"/>
-          <w:u w:val="none"/>
-        </w:rPr>
-        <w:t xml:space="preserve"> </w:t>
+        <w:t xml:space="preserve">   </w:t>
       </w:r>
       <w:r>
         <w:rPr>
@@ -4746,7 +4737,7 @@
           <w:szCs w:val="20"/>
           <w:u w:val="none"/>
         </w:rPr>
-        <w:t xml:space="preserve">  </w:t>
+        <w:t xml:space="preserve">                 </w:t>
       </w:r>
       <w:r>
         <w:rPr>
@@ -4757,32 +4748,8 @@
           <w:szCs w:val="20"/>
           <w:u w:val="none"/>
         </w:rPr>
-        <w:t xml:space="preserve">  </w:t>
-      </w:r>
-      <w:r>
-        <w:rPr>
-          <w:rStyle w:val="Style7"/>
-          <w:rFonts w:ascii="Arial" w:hAnsi="Arial" w:cs="Arial"/>
-          <w:spacing w:val="2"/>
-          <w:sz w:val="20"/>
-          <w:szCs w:val="20"/>
-          <w:u w:val="none"/>
-        </w:rPr>
-        <w:t xml:space="preserve">             </w:t>
-      </w:r>
-      <w:r>
-        <w:rPr>
-          <w:rStyle w:val="Style7"/>
-          <w:rFonts w:ascii="Arial" w:hAnsi="Arial" w:cs="Arial"/>
-          <w:spacing w:val="2"/>
-          <w:sz w:val="20"/>
-          <w:szCs w:val="20"/>
-          <w:u w:val="none"/>
-        </w:rPr>
-        <w:t xml:space="preserve"> </w:t>
-      </w:r>
-      <w:bookmarkStart w:id="1" w:name="_GoBack"/>
-      <w:bookmarkEnd w:id="1"/>
+        <w:tab/>
+      </w:r>
       <w:r>
         <w:rPr>
           <w:rStyle w:val="Style7"/>
@@ -4886,7 +4853,21 @@
         <w:rPr>
           <w:rStyle w:val="Style10"/>
         </w:rPr>
-        <w:t>{{pertwoweeks}}</w:t>
+        <w:t>{{</w:t>
+      </w:r>
+      <w:proofErr w:type="spellStart"/>
+      <w:r>
+        <w:rPr>
+          <w:rStyle w:val="Style10"/>
+        </w:rPr>
+        <w:t>pertwoweeks</w:t>
+      </w:r>
+      <w:proofErr w:type="spellEnd"/>
+      <w:r>
+        <w:rPr>
+          <w:rStyle w:val="Style10"/>
+        </w:rPr>
+        <w:t>}}</w:t>
       </w:r>
       <w:r>
         <w:rPr>
@@ -4909,43 +4890,7 @@
           <w:szCs w:val="20"/>
           <w:u w:val="none"/>
         </w:rPr>
-        <w:t xml:space="preserve">per </w:t>
-      </w:r>
-      <w:r>
-        <w:rPr>
-          <w:rStyle w:val="Style7"/>
-          <w:rFonts w:ascii="Arial" w:hAnsi="Arial" w:cs="Arial"/>
-          <w:spacing w:val="-1"/>
-          <w:w w:val="95"/>
-          <w:sz w:val="20"/>
-          <w:szCs w:val="20"/>
-          <w:u w:val="none"/>
-        </w:rPr>
-        <w:t>bi</w:t>
-      </w:r>
-      <w:r>
-        <w:rPr>
-          <w:rStyle w:val="Style7"/>
-          <w:rFonts w:ascii="Arial" w:hAnsi="Arial" w:cs="Arial"/>
-          <w:spacing w:val="-1"/>
-          <w:w w:val="95"/>
-          <w:sz w:val="20"/>
-          <w:szCs w:val="20"/>
-          <w:u w:val="none"/>
-        </w:rPr>
-        <w:t>weekly pay period</w:t>
-      </w:r>
-      <w:r>
-        <w:rPr>
-          <w:rStyle w:val="Style7"/>
-          <w:rFonts w:ascii="Arial" w:hAnsi="Arial" w:cs="Arial"/>
-          <w:spacing w:val="-1"/>
-          <w:w w:val="95"/>
-          <w:sz w:val="20"/>
-          <w:szCs w:val="20"/>
-          <w:u w:val="none"/>
-        </w:rPr>
-        <w:t xml:space="preserve"> (every two weeks)</w:t>
+        <w:t>per biweekly pay period (every two weeks)</w:t>
       </w:r>
       <w:r>
         <w:rPr>
@@ -4992,7 +4937,21 @@
         <w:rPr>
           <w:rStyle w:val="Style10"/>
         </w:rPr>
-        <w:t>{{permonth}}</w:t>
+        <w:t>{{</w:t>
+      </w:r>
+      <w:proofErr w:type="spellStart"/>
+      <w:r>
+        <w:rPr>
+          <w:rStyle w:val="Style10"/>
+        </w:rPr>
+        <w:t>permonth</w:t>
+      </w:r>
+      <w:proofErr w:type="spellEnd"/>
+      <w:r>
+        <w:rPr>
+          <w:rStyle w:val="Style10"/>
+        </w:rPr>
+        <w:t>}}</w:t>
       </w:r>
       <w:r>
         <w:rPr>
@@ -5017,6 +4976,8 @@
         <w:t>per monthly pay period</w:t>
       </w:r>
     </w:p>
+    <w:bookmarkStart w:id="1" w:name="_GoBack"/>
+    <w:bookmarkEnd w:id="1"/>
     <w:p>
       <w:pPr>
         <w:tabs>
@@ -15831,6 +15792,15 @@
 </file>
 
 <file path=customXml/item1.xml><?xml version="1.0" encoding="utf-8"?>
+<?mso-contentType ?>
+<FormTemplates xmlns="http://schemas.microsoft.com/sharepoint/v3/contenttype/forms">
+  <Display>DocumentLibraryForm</Display>
+  <Edit>DocumentLibraryForm</Edit>
+  <New>DocumentLibraryForm</New>
+</FormTemplates>
+</file>
+
+<file path=customXml/item2.xml><?xml version="1.0" encoding="utf-8"?>
 <p:properties xmlns:p="http://schemas.microsoft.com/office/2006/metadata/properties" xmlns:xsi="http://www.w3.org/2001/XMLSchema-instance" xmlns:pc="http://schemas.microsoft.com/office/infopath/2007/PartnerControls">
   <documentManagement>
     <_ip_UnifiedCompliancePolicyUIAction xmlns="http://schemas.microsoft.com/sharepoint/v3" xsi:nil="true"/>
@@ -15838,15 +15808,6 @@
     <_ip_UnifiedCompliancePolicyProperties xmlns="http://schemas.microsoft.com/sharepoint/v3" xsi:nil="true"/>
   </documentManagement>
 </p:properties>
-</file>
-
-<file path=customXml/item2.xml><?xml version="1.0" encoding="utf-8"?>
-<?mso-contentType ?>
-<FormTemplates xmlns="http://schemas.microsoft.com/sharepoint/v3/contenttype/forms">
-  <Display>DocumentLibraryForm</Display>
-  <Edit>DocumentLibraryForm</Edit>
-  <New>DocumentLibraryForm</New>
-</FormTemplates>
 </file>
 
 <file path=customXml/item3.xml><?xml version="1.0" encoding="utf-8"?>
@@ -16106,20 +16067,20 @@
 </file>
 
 <file path=customXml/itemProps1.xml><?xml version="1.0" encoding="utf-8"?>
+<ds:datastoreItem xmlns:ds="http://schemas.openxmlformats.org/officeDocument/2006/customXml" ds:itemID="{0B946A98-DC81-4705-B327-D438B1267EE3}">
+  <ds:schemaRefs>
+    <ds:schemaRef ds:uri="http://schemas.microsoft.com/sharepoint/v3/contenttype/forms"/>
+  </ds:schemaRefs>
+</ds:datastoreItem>
+</file>
+
+<file path=customXml/itemProps2.xml><?xml version="1.0" encoding="utf-8"?>
 <ds:datastoreItem xmlns:ds="http://schemas.openxmlformats.org/officeDocument/2006/customXml" ds:itemID="{65076F14-3055-428F-863F-9518545D1EDA}">
   <ds:schemaRefs>
     <ds:schemaRef ds:uri="http://schemas.microsoft.com/office/2006/metadata/properties"/>
     <ds:schemaRef ds:uri="http://schemas.microsoft.com/office/infopath/2007/PartnerControls"/>
     <ds:schemaRef ds:uri="http://schemas.microsoft.com/sharepoint/v3"/>
     <ds:schemaRef ds:uri="218386a8-bdb0-4fc1-8b2c-178917763e97"/>
-  </ds:schemaRefs>
-</ds:datastoreItem>
-</file>
-
-<file path=customXml/itemProps2.xml><?xml version="1.0" encoding="utf-8"?>
-<ds:datastoreItem xmlns:ds="http://schemas.openxmlformats.org/officeDocument/2006/customXml" ds:itemID="{0B946A98-DC81-4705-B327-D438B1267EE3}">
-  <ds:schemaRefs>
-    <ds:schemaRef ds:uri="http://schemas.microsoft.com/sharepoint/v3/contenttype/forms"/>
   </ds:schemaRefs>
 </ds:datastoreItem>
 </file>
@@ -16145,7 +16106,7 @@
 </file>
 
 <file path=customXml/itemProps4.xml><?xml version="1.0" encoding="utf-8"?>
-<ds:datastoreItem xmlns:ds="http://schemas.openxmlformats.org/officeDocument/2006/customXml" ds:itemID="{3A30A230-0DAF-4967-A72B-DBDF28DF3CBB}">
+<ds:datastoreItem xmlns:ds="http://schemas.openxmlformats.org/officeDocument/2006/customXml" ds:itemID="{0ECCE3EF-45DD-4A91-9780-30147A2A6912}">
   <ds:schemaRefs>
     <ds:schemaRef ds:uri="http://schemas.openxmlformats.org/officeDocument/2006/bibliography"/>
   </ds:schemaRefs>

</xml_diff>